<commit_message>
Pass down has a summary
to be honest just copied from the detailed description
</commit_message>
<xml_diff>
--- a/Documentation/Passdown ISI.docx
+++ b/Documentation/Passdown ISI.docx
@@ -21,6 +21,12 @@
         </w:rPr>
         <w:t>Inter-symbol interference</w:t>
       </w:r>
+      <w:r>
+        <w:rPr>
+          <w:sz w:val="24"/>
+        </w:rPr>
+        <w:t xml:space="preserve"> (ISI)</w:t>
+      </w:r>
     </w:p>
     <w:p>
       <w:pPr>
@@ -43,8 +49,38 @@
         </w:rPr>
         <w:t xml:space="preserve">Summary: </w:t>
       </w:r>
-      <w:bookmarkStart w:id="0" w:name="_GoBack"/>
-      <w:bookmarkEnd w:id="0"/>
+    </w:p>
+    <w:p>
+      <w:pPr>
+        <w:ind w:left="360"/>
+        <w:jc w:val="left"/>
+        <w:rPr>
+          <w:sz w:val="24"/>
+          <w:szCs w:val="24"/>
+        </w:rPr>
+      </w:pPr>
+      <w:r>
+        <w:rPr>
+          <w:sz w:val="24"/>
+          <w:szCs w:val="24"/>
+        </w:rPr>
+        <w:t xml:space="preserve">The </w:t>
+      </w:r>
+      <w:r>
+        <w:rPr>
+          <w:sz w:val="24"/>
+          <w:szCs w:val="24"/>
+        </w:rPr>
+        <w:t xml:space="preserve">ISI experiment consists of expanding and improving both the ISI and the crosstalk experiment on the E3VB. The clock and the pseudo random function generator are included on board to allow the experiment to be run anywhere. If the user wants to make different observations the user can inject a new clock or digital patterns by disabling the built-in components and using provided jumpers. </w:t>
+      </w:r>
+    </w:p>
+    <w:p>
+      <w:pPr>
+        <w:jc w:val="left"/>
+        <w:rPr>
+          <w:sz w:val="24"/>
+        </w:rPr>
+      </w:pPr>
     </w:p>
     <w:p>
       <w:pPr>
@@ -108,6 +144,20 @@
           <w:sz w:val="24"/>
         </w:rPr>
         <w:t>USB A to mini USB B cable or a 5V power supply</w:t>
+      </w:r>
+    </w:p>
+    <w:p>
+      <w:pPr>
+        <w:jc w:val="left"/>
+        <w:rPr>
+          <w:sz w:val="24"/>
+        </w:rPr>
+      </w:pPr>
+      <w:r>
+        <w:rPr>
+          <w:sz w:val="24"/>
+        </w:rPr>
+        <w:t>Function generator optional.</w:t>
       </w:r>
     </w:p>
     <w:p>
@@ -167,21 +217,18 @@
       <w:r>
         <w:rPr>
           <w:sz w:val="24"/>
-          <w:highlight w:val="yellow"/>
         </w:rPr>
         <w:t xml:space="preserve">can supply </w:t>
       </w:r>
       <w:r>
         <w:rPr>
           <w:sz w:val="24"/>
-          <w:highlight w:val="yellow"/>
         </w:rPr>
         <w:t>200</w:t>
       </w:r>
       <w:r>
         <w:rPr>
           <w:sz w:val="24"/>
-          <w:highlight w:val="yellow"/>
         </w:rPr>
         <w:t xml:space="preserve"> mA</w:t>
       </w:r>
@@ -189,7 +236,15 @@
         <w:rPr>
           <w:sz w:val="24"/>
         </w:rPr>
-        <w:t xml:space="preserve">. The other end to </w:t>
+        <w:t>.</w:t>
+      </w:r>
+      <w:bookmarkStart w:id="0" w:name="_GoBack"/>
+      <w:bookmarkEnd w:id="0"/>
+      <w:r>
+        <w:rPr>
+          <w:sz w:val="24"/>
+        </w:rPr>
+        <w:t xml:space="preserve"> The other end to </w:t>
       </w:r>
       <w:r>
         <w:rPr>
@@ -759,6 +814,7 @@
         <w:rPr>
           <w:sz w:val="24"/>
         </w:rPr>
+        <w:lastRenderedPageBreak/>
         <w:t>Fix clock header (currently 8Mhz is before 4Mhz)</w:t>
       </w:r>
     </w:p>

</xml_diff>